<commit_message>
Actualizacion de documentación SAD
</commit_message>
<xml_diff>
--- a/Documents/FD04-EPIS-Informe Arquitectura de Software.docx
+++ b/Documents/FD04-EPIS-Informe Arquitectura de Software.docx
@@ -31,12 +31,12 @@
             <wp:extent cx="999140" cy="1343105"/>
             <wp:effectExtent b="0" l="0" r="0" t="0"/>
             <wp:wrapTopAndBottom distB="0" distT="0"/>
-            <wp:docPr descr="C:\Users\EPIS\Documents\upt.png" id="21" name="image12.png"/>
+            <wp:docPr descr="C:\Users\EPIS\Documents\upt.png" id="22" name="image2.png"/>
             <a:graphic>
               <a:graphicData uri="http://schemas.openxmlformats.org/drawingml/2006/picture">
                 <pic:pic>
                   <pic:nvPicPr>
-                    <pic:cNvPr descr="C:\Users\EPIS\Documents\upt.png" id="0" name="image12.png"/>
+                    <pic:cNvPr descr="C:\Users\EPIS\Documents\upt.png" id="0" name="image2.png"/>
                     <pic:cNvPicPr preferRelativeResize="0"/>
                   </pic:nvPicPr>
                   <pic:blipFill>
@@ -13691,12 +13691,12 @@
           <wp:inline distB="114300" distT="114300" distL="114300" distR="114300">
             <wp:extent cx="6142553" cy="1762126"/>
             <wp:effectExtent b="0" l="0" r="0" t="0"/>
-            <wp:docPr id="15" name="image5.png"/>
+            <wp:docPr id="14" name="image3.png"/>
             <a:graphic>
               <a:graphicData uri="http://schemas.openxmlformats.org/drawingml/2006/picture">
                 <pic:pic>
                   <pic:nvPicPr>
-                    <pic:cNvPr id="0" name="image5.png"/>
+                    <pic:cNvPr id="0" name="image3.png"/>
                     <pic:cNvPicPr preferRelativeResize="0"/>
                   </pic:nvPicPr>
                   <pic:blipFill>
@@ -13985,12 +13985,12 @@
           <wp:inline distB="114300" distT="114300" distL="114300" distR="114300">
             <wp:extent cx="4408170" cy="2521791"/>
             <wp:effectExtent b="0" l="0" r="0" t="0"/>
-            <wp:docPr id="19" name="image4.png"/>
+            <wp:docPr id="19" name="image8.png"/>
             <a:graphic>
               <a:graphicData uri="http://schemas.openxmlformats.org/drawingml/2006/picture">
                 <pic:pic>
                   <pic:nvPicPr>
-                    <pic:cNvPr id="0" name="image4.png"/>
+                    <pic:cNvPr id="0" name="image8.png"/>
                     <pic:cNvPicPr preferRelativeResize="0"/>
                   </pic:nvPicPr>
                   <pic:blipFill>
@@ -14042,12 +14042,12 @@
           <wp:inline distB="114300" distT="114300" distL="114300" distR="114300">
             <wp:extent cx="4979670" cy="3056305"/>
             <wp:effectExtent b="0" l="0" r="0" t="0"/>
-            <wp:docPr id="22" name="image2.png"/>
+            <wp:docPr id="23" name="image4.png"/>
             <a:graphic>
               <a:graphicData uri="http://schemas.openxmlformats.org/drawingml/2006/picture">
                 <pic:pic>
                   <pic:nvPicPr>
-                    <pic:cNvPr id="0" name="image2.png"/>
+                    <pic:cNvPr id="0" name="image4.png"/>
                     <pic:cNvPicPr preferRelativeResize="0"/>
                   </pic:nvPicPr>
                   <pic:blipFill>
@@ -14080,54 +14080,15 @@
     <w:p>
       <w:pPr>
         <w:pStyle w:val="Heading3"/>
-        <w:ind w:left="1224" w:firstLine="0"/>
-        <w:rPr>
-          <w:color w:val="000000"/>
-        </w:rPr>
-      </w:pPr>
-      <w:bookmarkStart w:colFirst="0" w:colLast="0" w:name="_heading=h.rdqloodaog6h" w:id="21"/>
+        <w:ind w:left="0" w:firstLine="0"/>
+        <w:rPr/>
+      </w:pPr>
+      <w:bookmarkStart w:colFirst="0" w:colLast="0" w:name="_heading=h.djid0hshq554" w:id="21"/>
       <w:bookmarkEnd w:id="21"/>
       <w:r>
-        <w:br w:type="page"/>
-      </w:r>
-      <w:r>
-        <w:rPr>
-          <w:rtl w:val="0"/>
-        </w:rPr>
-      </w:r>
-    </w:p>
-    <w:p>
-      <w:pPr>
-        <w:pStyle w:val="Heading3"/>
-        <w:numPr>
-          <w:ilvl w:val="2"/>
-          <w:numId w:val="4"/>
-        </w:numPr>
-        <w:ind w:left="1224" w:hanging="504.00000000000006"/>
-        <w:rPr>
-          <w:color w:val="000000"/>
-        </w:rPr>
-      </w:pPr>
-      <w:bookmarkStart w:colFirst="0" w:colLast="0" w:name="_heading=h.djid0hshq554" w:id="22"/>
-      <w:bookmarkEnd w:id="22"/>
-      <w:r>
-        <w:rPr>
-          <w:color w:val="000000"/>
-          <w:rtl w:val="0"/>
-        </w:rPr>
-        <w:t xml:space="preserve">Diagrama de Colaboración (vista de diseño)</w:t>
-      </w:r>
-    </w:p>
-    <w:p>
-      <w:pPr>
-        <w:ind w:firstLine="720"/>
-        <w:rPr/>
-      </w:pPr>
-      <w:r>
-        <w:rPr>
-          <w:rtl w:val="0"/>
-        </w:rPr>
-        <w:tab/>
+        <w:rPr>
+          <w:rtl w:val="0"/>
+        </w:rPr>
       </w:r>
     </w:p>
     <w:p>
@@ -14138,8 +14099,8 @@
           <w:color w:val="000000"/>
         </w:rPr>
       </w:pPr>
-      <w:bookmarkStart w:colFirst="0" w:colLast="0" w:name="_heading=h.5p3bd4qr36qn" w:id="23"/>
-      <w:bookmarkEnd w:id="23"/>
+      <w:bookmarkStart w:colFirst="0" w:colLast="0" w:name="_heading=h.5p3bd4qr36qn" w:id="22"/>
+      <w:bookmarkEnd w:id="22"/>
       <w:r>
         <w:br w:type="page"/>
       </w:r>
@@ -14161,8 +14122,8 @@
           <w:color w:val="000000"/>
         </w:rPr>
       </w:pPr>
-      <w:bookmarkStart w:colFirst="0" w:colLast="0" w:name="_heading=h.s89x8mb0gp5t" w:id="24"/>
-      <w:bookmarkEnd w:id="24"/>
+      <w:bookmarkStart w:colFirst="0" w:colLast="0" w:name="_heading=h.s89x8mb0gp5t" w:id="23"/>
+      <w:bookmarkEnd w:id="23"/>
       <w:r>
         <w:rPr>
           <w:color w:val="000000"/>
@@ -14217,12 +14178,12 @@
           <wp:inline distB="114300" distT="114300" distL="114300" distR="114300">
             <wp:extent cx="4732020" cy="1135017"/>
             <wp:effectExtent b="0" l="0" r="0" t="0"/>
-            <wp:docPr id="16" name="image3.png"/>
+            <wp:docPr id="15" name="image9.png"/>
             <a:graphic>
               <a:graphicData uri="http://schemas.openxmlformats.org/drawingml/2006/picture">
                 <pic:pic>
                   <pic:nvPicPr>
-                    <pic:cNvPr id="0" name="image3.png"/>
+                    <pic:cNvPr id="0" name="image9.png"/>
                     <pic:cNvPicPr preferRelativeResize="0"/>
                   </pic:nvPicPr>
                   <pic:blipFill>
@@ -14320,12 +14281,12 @@
           <wp:inline distB="114300" distT="114300" distL="114300" distR="114300">
             <wp:extent cx="4808220" cy="946648"/>
             <wp:effectExtent b="0" l="0" r="0" t="0"/>
-            <wp:docPr id="10" name="image1.png"/>
+            <wp:docPr id="10" name="image5.png"/>
             <a:graphic>
               <a:graphicData uri="http://schemas.openxmlformats.org/drawingml/2006/picture">
                 <pic:pic>
                   <pic:nvPicPr>
-                    <pic:cNvPr id="0" name="image1.png"/>
+                    <pic:cNvPr id="0" name="image5.png"/>
                     <pic:cNvPicPr preferRelativeResize="0"/>
                   </pic:nvPicPr>
                   <pic:blipFill>
@@ -14419,8 +14380,8 @@
           <w:highlight w:val="yellow"/>
         </w:rPr>
       </w:pPr>
-      <w:bookmarkStart w:colFirst="0" w:colLast="0" w:name="_heading=h.leoa5fxh71je" w:id="25"/>
-      <w:bookmarkEnd w:id="25"/>
+      <w:bookmarkStart w:colFirst="0" w:colLast="0" w:name="_heading=h.leoa5fxh71je" w:id="24"/>
+      <w:bookmarkEnd w:id="24"/>
       <w:r>
         <w:br w:type="page"/>
       </w:r>
@@ -14442,8 +14403,8 @@
           <w:color w:val="000000"/>
         </w:rPr>
       </w:pPr>
-      <w:bookmarkStart w:colFirst="0" w:colLast="0" w:name="_heading=h.xgz6edcptg96" w:id="26"/>
-      <w:bookmarkEnd w:id="26"/>
+      <w:bookmarkStart w:colFirst="0" w:colLast="0" w:name="_heading=h.xgz6edcptg96" w:id="25"/>
+      <w:bookmarkEnd w:id="25"/>
       <w:r>
         <w:rPr>
           <w:color w:val="000000"/>
@@ -14469,12 +14430,12 @@
           <wp:inline distB="114300" distT="114300" distL="114300" distR="114300">
             <wp:extent cx="4418965" cy="4192351"/>
             <wp:effectExtent b="0" l="0" r="0" t="0"/>
-            <wp:docPr id="13" name="image9.png"/>
+            <wp:docPr id="12" name="image14.png"/>
             <a:graphic>
               <a:graphicData uri="http://schemas.openxmlformats.org/drawingml/2006/picture">
                 <pic:pic>
                   <pic:nvPicPr>
-                    <pic:cNvPr id="0" name="image9.png"/>
+                    <pic:cNvPr id="0" name="image14.png"/>
                     <pic:cNvPicPr preferRelativeResize="0"/>
                   </pic:nvPicPr>
                   <pic:blipFill>
@@ -14517,8 +14478,8 @@
           <w:highlight w:val="yellow"/>
         </w:rPr>
       </w:pPr>
-      <w:bookmarkStart w:colFirst="0" w:colLast="0" w:name="_heading=h.haana48sxb0o" w:id="27"/>
-      <w:bookmarkEnd w:id="27"/>
+      <w:bookmarkStart w:colFirst="0" w:colLast="0" w:name="_heading=h.haana48sxb0o" w:id="26"/>
+      <w:bookmarkEnd w:id="26"/>
       <w:r>
         <w:rPr>
           <w:color w:val="000000"/>
@@ -14550,12 +14511,12 @@
           <wp:inline distB="114300" distT="114300" distL="114300" distR="114300">
             <wp:extent cx="5399730" cy="3695700"/>
             <wp:effectExtent b="0" l="0" r="0" t="0"/>
-            <wp:docPr id="17" name="image11.png"/>
+            <wp:docPr id="16" name="image1.png"/>
             <a:graphic>
               <a:graphicData uri="http://schemas.openxmlformats.org/drawingml/2006/picture">
                 <pic:pic>
                   <pic:nvPicPr>
-                    <pic:cNvPr id="0" name="image11.png"/>
+                    <pic:cNvPr id="0" name="image1.png"/>
                     <pic:cNvPicPr preferRelativeResize="0"/>
                   </pic:nvPicPr>
                   <pic:blipFill>
@@ -14617,12 +14578,12 @@
           <wp:inline distB="114300" distT="114300" distL="114300" distR="114300">
             <wp:extent cx="5399730" cy="2921000"/>
             <wp:effectExtent b="0" l="0" r="0" t="0"/>
-            <wp:docPr id="20" name="image8.png"/>
+            <wp:docPr id="20" name="image6.png"/>
             <a:graphic>
               <a:graphicData uri="http://schemas.openxmlformats.org/drawingml/2006/picture">
                 <pic:pic>
                   <pic:nvPicPr>
-                    <pic:cNvPr id="0" name="image8.png"/>
+                    <pic:cNvPr id="0" name="image6.png"/>
                     <pic:cNvPicPr preferRelativeResize="0"/>
                   </pic:nvPicPr>
                   <pic:blipFill>
@@ -14674,8 +14635,8 @@
           <w:szCs w:val="26"/>
         </w:rPr>
       </w:pPr>
-      <w:bookmarkStart w:colFirst="0" w:colLast="0" w:name="_heading=h.9y6tbcrumuk9" w:id="28"/>
-      <w:bookmarkEnd w:id="28"/>
+      <w:bookmarkStart w:colFirst="0" w:colLast="0" w:name="_heading=h.9y6tbcrumuk9" w:id="27"/>
+      <w:bookmarkEnd w:id="27"/>
       <w:r>
         <w:br w:type="page"/>
       </w:r>
@@ -14720,8 +14681,8 @@
           <w:vertAlign w:val="baseline"/>
         </w:rPr>
       </w:pPr>
-      <w:bookmarkStart w:colFirst="0" w:colLast="0" w:name="_heading=h.nnj51cncch3b" w:id="29"/>
-      <w:bookmarkEnd w:id="29"/>
+      <w:bookmarkStart w:colFirst="0" w:colLast="0" w:name="_heading=h.nnj51cncch3b" w:id="28"/>
+      <w:bookmarkEnd w:id="28"/>
       <w:r>
         <w:rPr>
           <w:rFonts w:ascii="Calibri" w:cs="Calibri" w:eastAsia="Calibri" w:hAnsi="Calibri"/>
@@ -14912,8 +14873,8 @@
           <w:color w:val="000000"/>
         </w:rPr>
       </w:pPr>
-      <w:bookmarkStart w:colFirst="0" w:colLast="0" w:name="_heading=h.n7yalrysoo8o" w:id="30"/>
-      <w:bookmarkEnd w:id="30"/>
+      <w:bookmarkStart w:colFirst="0" w:colLast="0" w:name="_heading=h.n7yalrysoo8o" w:id="29"/>
+      <w:bookmarkEnd w:id="29"/>
       <w:r>
         <w:rPr>
           <w:color w:val="000000"/>
@@ -14972,12 +14933,12 @@
           <wp:inline distB="114300" distT="114300" distL="114300" distR="114300">
             <wp:extent cx="5399730" cy="3721100"/>
             <wp:effectExtent b="0" l="0" r="0" t="0"/>
-            <wp:docPr id="12" name="image6.png"/>
+            <wp:docPr id="11" name="image12.png"/>
             <a:graphic>
               <a:graphicData uri="http://schemas.openxmlformats.org/drawingml/2006/picture">
                 <pic:pic>
                   <pic:nvPicPr>
-                    <pic:cNvPr id="0" name="image6.png"/>
+                    <pic:cNvPr id="0" name="image12.png"/>
                     <pic:cNvPicPr preferRelativeResize="0"/>
                   </pic:nvPicPr>
                   <pic:blipFill>
@@ -15010,6 +14971,25 @@
     <w:p>
       <w:pPr>
         <w:pStyle w:val="Heading3"/>
+        <w:ind w:left="1224" w:firstLine="0"/>
+        <w:rPr>
+          <w:color w:val="000000"/>
+        </w:rPr>
+      </w:pPr>
+      <w:bookmarkStart w:colFirst="0" w:colLast="0" w:name="_heading=h.u2z8vkzcjyrj" w:id="30"/>
+      <w:bookmarkEnd w:id="30"/>
+      <w:r>
+        <w:br w:type="page"/>
+      </w:r>
+      <w:r>
+        <w:rPr>
+          <w:rtl w:val="0"/>
+        </w:rPr>
+      </w:r>
+    </w:p>
+    <w:p>
+      <w:pPr>
+        <w:pStyle w:val="Heading3"/>
         <w:numPr>
           <w:ilvl w:val="2"/>
           <w:numId w:val="4"/>
@@ -15026,7 +15006,7 @@
           <w:color w:val="000000"/>
           <w:rtl w:val="0"/>
         </w:rPr>
-        <w:t xml:space="preserve">Diagrama de arquitectura del sistema (Diagrama de componentes) - walas</w:t>
+        <w:t xml:space="preserve">Diagrama de arquitectura del sistema (Diagrama de componentes) </w:t>
       </w:r>
     </w:p>
     <w:p>
@@ -15144,6 +15124,48 @@
         <w:rPr>
           <w:rtl w:val="0"/>
         </w:rPr>
+      </w:r>
+      <w:r>
+        <w:drawing>
+          <wp:anchor allowOverlap="1" behindDoc="0" distB="114300" distT="114300" distL="114300" distR="114300" hidden="0" layoutInCell="1" locked="0" relativeHeight="0" simplePos="0">
+            <wp:simplePos x="0" y="0"/>
+            <wp:positionH relativeFrom="column">
+              <wp:posOffset>-381472</wp:posOffset>
+            </wp:positionH>
+            <wp:positionV relativeFrom="paragraph">
+              <wp:posOffset>152400</wp:posOffset>
+            </wp:positionV>
+            <wp:extent cx="6161723" cy="4220734"/>
+            <wp:effectExtent b="0" l="0" r="0" t="0"/>
+            <wp:wrapTopAndBottom distB="114300" distT="114300"/>
+            <wp:docPr id="18" name="image10.png"/>
+            <a:graphic>
+              <a:graphicData uri="http://schemas.openxmlformats.org/drawingml/2006/picture">
+                <pic:pic>
+                  <pic:nvPicPr>
+                    <pic:cNvPr id="0" name="image10.png"/>
+                    <pic:cNvPicPr preferRelativeResize="0"/>
+                  </pic:nvPicPr>
+                  <pic:blipFill>
+                    <a:blip r:embed="rId17"/>
+                    <a:srcRect b="0" l="0" r="0" t="0"/>
+                    <a:stretch>
+                      <a:fillRect/>
+                    </a:stretch>
+                  </pic:blipFill>
+                  <pic:spPr>
+                    <a:xfrm>
+                      <a:off x="0" y="0"/>
+                      <a:ext cx="6161723" cy="4220734"/>
+                    </a:xfrm>
+                    <a:prstGeom prst="rect"/>
+                    <a:ln/>
+                  </pic:spPr>
+                </pic:pic>
+              </a:graphicData>
+            </a:graphic>
+          </wp:anchor>
+        </w:drawing>
       </w:r>
     </w:p>
     <w:p>
@@ -15533,7 +15555,7 @@
           <w:color w:val="000000"/>
           <w:rtl w:val="0"/>
         </w:rPr>
-        <w:t xml:space="preserve">Diagrama de despliegue - walas</w:t>
+        <w:t xml:space="preserve">Diagrama de despliegue</w:t>
       </w:r>
     </w:p>
     <w:p>
@@ -15621,42 +15643,29 @@
         </w:rPr>
         <w:t xml:space="preserve">[un diagrama de despliegue, amplía el sistema de software y muestra los contenedores (aplicaciones, almacenamiento de datos, microservicios, etc.) que componen este sistema de software]</w:t>
       </w:r>
-    </w:p>
-    <w:p>
-      <w:pPr>
-        <w:spacing w:after="0" w:line="240" w:lineRule="auto"/>
-        <w:ind w:left="1224" w:firstLine="0"/>
-        <w:jc w:val="both"/>
-        <w:rPr>
-          <w:rFonts w:ascii="Times New Roman" w:cs="Times New Roman" w:eastAsia="Times New Roman" w:hAnsi="Times New Roman"/>
-          <w:i w:val="1"/>
-          <w:color w:val="0000ff"/>
-          <w:sz w:val="20"/>
-          <w:szCs w:val="20"/>
-        </w:rPr>
-      </w:pPr>
-      <w:r>
-        <w:rPr>
-          <w:rFonts w:ascii="Times New Roman" w:cs="Times New Roman" w:eastAsia="Times New Roman" w:hAnsi="Times New Roman"/>
-          <w:i w:val="1"/>
-          <w:color w:val="0000ff"/>
-          <w:sz w:val="20"/>
-          <w:szCs w:val="20"/>
-        </w:rPr>
+      <w:r>
         <w:drawing>
-          <wp:inline distB="114300" distT="114300" distL="114300" distR="114300">
-            <wp:extent cx="5399730" cy="2336800"/>
+          <wp:anchor allowOverlap="1" behindDoc="0" distB="114300" distT="114300" distL="114300" distR="114300" hidden="0" layoutInCell="1" locked="0" relativeHeight="0" simplePos="0">
+            <wp:simplePos x="0" y="0"/>
+            <wp:positionH relativeFrom="column">
+              <wp:posOffset>428625</wp:posOffset>
+            </wp:positionH>
+            <wp:positionV relativeFrom="paragraph">
+              <wp:posOffset>619125</wp:posOffset>
+            </wp:positionV>
+            <wp:extent cx="5307341" cy="2732884"/>
             <wp:effectExtent b="0" l="0" r="0" t="0"/>
-            <wp:docPr id="11" name="image10.png"/>
+            <wp:wrapTopAndBottom distB="114300" distT="114300"/>
+            <wp:docPr id="21" name="image11.png"/>
             <a:graphic>
               <a:graphicData uri="http://schemas.openxmlformats.org/drawingml/2006/picture">
                 <pic:pic>
                   <pic:nvPicPr>
-                    <pic:cNvPr id="0" name="image10.png"/>
+                    <pic:cNvPr id="0" name="image11.png"/>
                     <pic:cNvPicPr preferRelativeResize="0"/>
                   </pic:nvPicPr>
                   <pic:blipFill>
-                    <a:blip r:embed="rId17"/>
+                    <a:blip r:embed="rId18"/>
                     <a:srcRect b="0" l="0" r="0" t="0"/>
                     <a:stretch>
                       <a:fillRect/>
@@ -15665,7 +15674,7 @@
                   <pic:spPr>
                     <a:xfrm>
                       <a:off x="0" y="0"/>
-                      <a:ext cx="5399730" cy="2336800"/>
+                      <a:ext cx="5307341" cy="2732884"/>
                     </a:xfrm>
                     <a:prstGeom prst="rect"/>
                     <a:ln/>
@@ -15673,50 +15682,8 @@
                 </pic:pic>
               </a:graphicData>
             </a:graphic>
-          </wp:inline>
+          </wp:anchor>
         </w:drawing>
-      </w:r>
-      <w:r>
-        <w:rPr>
-          <w:rtl w:val="0"/>
-        </w:rPr>
-      </w:r>
-    </w:p>
-    <w:p>
-      <w:pPr>
-        <w:keepNext w:val="0"/>
-        <w:keepLines w:val="0"/>
-        <w:pageBreakBefore w:val="0"/>
-        <w:widowControl w:val="1"/>
-        <w:pBdr>
-          <w:top w:space="0" w:sz="0" w:val="nil"/>
-          <w:left w:space="0" w:sz="0" w:val="nil"/>
-          <w:bottom w:space="0" w:sz="0" w:val="nil"/>
-          <w:right w:space="0" w:sz="0" w:val="nil"/>
-          <w:between w:space="0" w:sz="0" w:val="nil"/>
-        </w:pBdr>
-        <w:shd w:fill="auto" w:val="clear"/>
-        <w:spacing w:after="160" w:before="0" w:line="259" w:lineRule="auto"/>
-        <w:ind w:left="1224" w:right="0" w:firstLine="0"/>
-        <w:jc w:val="left"/>
-        <w:rPr>
-          <w:rFonts w:ascii="Calibri" w:cs="Calibri" w:eastAsia="Calibri" w:hAnsi="Calibri"/>
-          <w:b w:val="0"/>
-          <w:i w:val="0"/>
-          <w:smallCaps w:val="0"/>
-          <w:strike w:val="0"/>
-          <w:color w:val="000000"/>
-          <w:sz w:val="22"/>
-          <w:szCs w:val="22"/>
-          <w:u w:val="none"/>
-          <w:shd w:fill="auto" w:val="clear"/>
-          <w:vertAlign w:val="baseline"/>
-        </w:rPr>
-      </w:pPr>
-      <w:r>
-        <w:rPr>
-          <w:rtl w:val="0"/>
-        </w:rPr>
       </w:r>
     </w:p>
     <w:p>
@@ -15740,7 +15707,15 @@
           <w:color w:val="000000"/>
           <w:rtl w:val="0"/>
         </w:rPr>
-        <w:t xml:space="preserve">ATRIBUTOS DE CALIDAD DEL SOFTWARE</w:t>
+        <w:t xml:space="preserve">A</w:t>
+      </w:r>
+      <w:r>
+        <w:rPr>
+          <w:b w:val="1"/>
+          <w:color w:val="000000"/>
+          <w:rtl w:val="0"/>
+        </w:rPr>
+        <w:t xml:space="preserve">TRIBUTOS DE CALIDAD DEL SOFTWARE</w:t>
       </w:r>
     </w:p>
     <w:p>
@@ -16677,8 +16652,8 @@
       </w:r>
     </w:p>
     <w:sectPr>
-      <w:headerReference r:id="rId18" w:type="default"/>
-      <w:footerReference r:id="rId19" w:type="default"/>
+      <w:headerReference r:id="rId19" w:type="default"/>
+      <w:footerReference r:id="rId20" w:type="default"/>
       <w:pgSz w:h="16838" w:w="11906" w:orient="portrait"/>
       <w:pgMar w:bottom="1417" w:top="1417" w:left="1701" w:right="1701" w:header="708" w:footer="708"/>
       <w:pgNumType w:start="1"/>
@@ -16837,7 +16812,7 @@
         <wp:inline distB="114300" distT="114300" distL="114300" distR="114300">
           <wp:extent cx="664884" cy="479108"/>
           <wp:effectExtent b="0" l="0" r="0" t="0"/>
-          <wp:docPr id="14" name="image7.png"/>
+          <wp:docPr id="13" name="image7.png"/>
           <a:graphic>
             <a:graphicData uri="http://schemas.openxmlformats.org/drawingml/2006/picture">
               <pic:pic>
@@ -16882,6 +16857,7 @@
         <w:rtl w:val="0"/>
       </w:rPr>
       <w:tab/>
+      <w:br w:type="textWrapping"/>
       <w:tab/>
     </w:r>
     <w:r>
@@ -16897,7 +16873,7 @@
           <wp:extent cx="513397" cy="513397"/>
           <wp:effectExtent b="0" l="0" r="0" t="0"/>
           <wp:wrapNone/>
-          <wp:docPr id="18" name="image13.png"/>
+          <wp:docPr id="17" name="image13.png"/>
           <a:graphic>
             <a:graphicData uri="http://schemas.openxmlformats.org/drawingml/2006/picture">
               <pic:pic>
@@ -18573,7 +18549,7 @@
 
 <file path=customXML/item1.xml><?xml version="1.0" encoding="utf-8"?>
 <go:gDocsCustomXmlDataStorage xmlns:go="http://customooxmlschemas.google.com/" xmlns:r="http://schemas.openxmlformats.org/officeDocument/2006/relationships" uri="GoogleDocsCustomDataVersion2">
-  <go:docsCustomData xmlns:go="http://customooxmlschemas.google.com/" roundtripDataSignature="AMtx7mhLNtPcyAzMtSRLiE/zoh4pm4w82g==">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</go:docsCustomData>
+  <go:docsCustomData xmlns:go="http://customooxmlschemas.google.com/" roundtripDataSignature="AMtx7mjxT2+XIQAV1qxtjaD4txjkvMqGqQ==">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</go:docsCustomData>
 </go:gDocsCustomXmlDataStorage>
 </file>
 

</xml_diff>